<commit_message>
Este es el segundo commit
</commit_message>
<xml_diff>
--- a/hola mundo.docx
+++ b/hola mundo.docx
@@ -9,7 +9,29 @@
     </w:p>
     <w:p>
       <w:r>
-        <w:t xml:space="preserve">Proceso de inicialización de archivos local al repositorio de la nube </w:t>
+        <w:t>1.-</w:t>
+      </w:r>
+      <w:r>
+        <w:t>Proceso de inicialización de archivos local al repositorio de la nube</w:t>
+      </w:r>
+      <w:r>
+        <w:t>.</w:t>
+      </w:r>
+    </w:p>
+    <w:p>
+      <w:r>
+        <w:t xml:space="preserve">2.- Proceso de </w:t>
+      </w:r>
+      <w:proofErr w:type="spellStart"/>
+      <w:r>
+        <w:t>commit</w:t>
+      </w:r>
+      <w:proofErr w:type="spellEnd"/>
+      <w:r>
+        <w:t xml:space="preserve"> al repositorio.</w:t>
+      </w:r>
+      <w:r>
+        <w:t xml:space="preserve"> </w:t>
       </w:r>
     </w:p>
     <w:sectPr>

</xml_diff>

<commit_message>
Este es el tercer commit
</commit_message>
<xml_diff>
--- a/hola mundo.docx
+++ b/hola mundo.docx
@@ -20,18 +20,15 @@
     </w:p>
     <w:p>
       <w:r>
-        <w:t xml:space="preserve">2.- Proceso de </w:t>
-      </w:r>
-      <w:proofErr w:type="spellStart"/>
-      <w:r>
-        <w:t>commit</w:t>
-      </w:r>
-      <w:proofErr w:type="spellEnd"/>
-      <w:r>
-        <w:t xml:space="preserve"> al repositorio.</w:t>
+        <w:t>2.- Proceso de commit al repositorio.</w:t>
       </w:r>
       <w:r>
         <w:t xml:space="preserve"> </w:t>
+      </w:r>
+    </w:p>
+    <w:p>
+      <w:r>
+        <w:t>3.- Proceso de push.</w:t>
       </w:r>
     </w:p>
     <w:sectPr>

</xml_diff>

<commit_message>
Este es el cuarto commit
</commit_message>
<xml_diff>
--- a/hola mundo.docx
+++ b/hola mundo.docx
@@ -20,7 +20,15 @@
     </w:p>
     <w:p>
       <w:r>
-        <w:t>2.- Proceso de commit al repositorio.</w:t>
+        <w:t xml:space="preserve">2.- Proceso de </w:t>
+      </w:r>
+      <w:proofErr w:type="spellStart"/>
+      <w:r>
+        <w:t>commit</w:t>
+      </w:r>
+      <w:proofErr w:type="spellEnd"/>
+      <w:r>
+        <w:t xml:space="preserve"> al repositorio.</w:t>
       </w:r>
       <w:r>
         <w:t xml:space="preserve"> </w:t>
@@ -28,7 +36,18 @@
     </w:p>
     <w:p>
       <w:r>
-        <w:t>3.- Proceso de push.</w:t>
+        <w:t xml:space="preserve">3.- Proceso de </w:t>
+      </w:r>
+      <w:r>
+        <w:t>“</w:t>
+      </w:r>
+      <w:proofErr w:type="spellStart"/>
+      <w:r>
+        <w:t>push</w:t>
+      </w:r>
+      <w:proofErr w:type="spellEnd"/>
+      <w:r>
+        <w:t>”</w:t>
       </w:r>
     </w:p>
     <w:sectPr>

</xml_diff>